<commit_message>
Justify text in Word output.
Affects the Word Styles Normal, Heading 1-5, Bibliography. Does not
affect Title.
</commit_message>
<xml_diff>
--- a/paper/reference.docx
+++ b/paper/reference.docx
@@ -6,8 +6,6 @@
       <w:pPr>
         <w:pStyle w:val="Title"/>
       </w:pPr>
-      <w:bookmarkStart w:id="0" w:name="_GoBack"/>
-      <w:bookmarkEnd w:id="0"/>
       <w:r>
         <w:t>Title</w:t>
       </w:r>
@@ -32,8 +30,8 @@
       <w:pPr>
         <w:pStyle w:val="Heading1"/>
       </w:pPr>
-      <w:bookmarkStart w:id="1" w:name="heading-1"/>
-      <w:bookmarkEnd w:id="1"/>
+      <w:bookmarkStart w:id="0" w:name="heading-1"/>
+      <w:bookmarkEnd w:id="0"/>
       <w:r>
         <w:t>Heading 1</w:t>
       </w:r>
@@ -49,6 +47,8 @@
       <w:r>
         <w:t>Compact</w:t>
       </w:r>
+      <w:bookmarkStart w:id="1" w:name="_GoBack"/>
+      <w:bookmarkEnd w:id="1"/>
     </w:p>
     <w:p>
       <w:pPr>
@@ -109,7 +109,15 @@
         </w:rPr>
       </w:pPr>
       <w:r>
-        <w:t xml:space="preserve">Lorem ipsum dolor sit </w:t>
+        <w:t xml:space="preserve">Lorem </w:t>
+      </w:r>
+      <w:proofErr w:type="spellStart"/>
+      <w:r>
+        <w:t>ipsum</w:t>
+      </w:r>
+      <w:proofErr w:type="spellEnd"/>
+      <w:r>
+        <w:t xml:space="preserve"> dolor sit </w:t>
       </w:r>
       <w:proofErr w:type="spellStart"/>
       <w:r>
@@ -181,7 +189,15 @@
       </w:r>
       <w:proofErr w:type="spellEnd"/>
       <w:r>
-        <w:t xml:space="preserve"> gravida </w:t>
+        <w:t xml:space="preserve"> </w:t>
+      </w:r>
+      <w:proofErr w:type="spellStart"/>
+      <w:r>
+        <w:t>gravida</w:t>
+      </w:r>
+      <w:proofErr w:type="spellEnd"/>
+      <w:r>
+        <w:t xml:space="preserve"> </w:t>
       </w:r>
       <w:proofErr w:type="spellStart"/>
       <w:r>
@@ -493,7 +509,15 @@
       </w:r>
       <w:proofErr w:type="gramEnd"/>
       <w:r>
-        <w:t xml:space="preserve"> gravida </w:t>
+        <w:t xml:space="preserve"> </w:t>
+      </w:r>
+      <w:proofErr w:type="spellStart"/>
+      <w:r>
+        <w:t>gravida</w:t>
+      </w:r>
+      <w:proofErr w:type="spellEnd"/>
+      <w:r>
+        <w:t xml:space="preserve"> </w:t>
       </w:r>
       <w:proofErr w:type="spellStart"/>
       <w:r>
@@ -1094,7 +1118,15 @@
       </w:r>
       <w:proofErr w:type="spellEnd"/>
       <w:r>
-        <w:t xml:space="preserve"> vitae lorem </w:t>
+        <w:t xml:space="preserve"> vitae </w:t>
+      </w:r>
+      <w:proofErr w:type="spellStart"/>
+      <w:r>
+        <w:t>lorem</w:t>
+      </w:r>
+      <w:proofErr w:type="spellEnd"/>
+      <w:r>
+        <w:t xml:space="preserve"> </w:t>
       </w:r>
       <w:proofErr w:type="spellStart"/>
       <w:r>
@@ -1198,7 +1230,23 @@
       </w:r>
       <w:proofErr w:type="spellEnd"/>
       <w:r>
-        <w:t xml:space="preserve"> ipsum. Libero, </w:t>
+        <w:t xml:space="preserve"> </w:t>
+      </w:r>
+      <w:proofErr w:type="spellStart"/>
+      <w:r>
+        <w:t>ipsum</w:t>
+      </w:r>
+      <w:proofErr w:type="spellEnd"/>
+      <w:r>
+        <w:t xml:space="preserve">. </w:t>
+      </w:r>
+      <w:proofErr w:type="spellStart"/>
+      <w:r>
+        <w:t>Libero</w:t>
+      </w:r>
+      <w:proofErr w:type="spellEnd"/>
+      <w:r>
+        <w:t xml:space="preserve">, </w:t>
       </w:r>
       <w:proofErr w:type="spellStart"/>
       <w:r>
@@ -1230,7 +1278,15 @@
       </w:r>
       <w:proofErr w:type="gramEnd"/>
       <w:r>
-        <w:t xml:space="preserve"> libero fames </w:t>
+        <w:t xml:space="preserve"> </w:t>
+      </w:r>
+      <w:proofErr w:type="spellStart"/>
+      <w:r>
+        <w:t>libero</w:t>
+      </w:r>
+      <w:proofErr w:type="spellEnd"/>
+      <w:r>
+        <w:t xml:space="preserve"> fames </w:t>
       </w:r>
       <w:proofErr w:type="spellStart"/>
       <w:r>
@@ -1366,7 +1422,15 @@
       </w:r>
       <w:proofErr w:type="spellEnd"/>
       <w:r>
-        <w:t xml:space="preserve">, libero. </w:t>
+        <w:t xml:space="preserve">, </w:t>
+      </w:r>
+      <w:proofErr w:type="spellStart"/>
+      <w:r>
+        <w:t>libero</w:t>
+      </w:r>
+      <w:proofErr w:type="spellEnd"/>
+      <w:r>
+        <w:t xml:space="preserve">. </w:t>
       </w:r>
       <w:proofErr w:type="spellStart"/>
       <w:r>
@@ -1382,7 +1446,15 @@
       </w:r>
       <w:proofErr w:type="spellEnd"/>
       <w:r>
-        <w:t xml:space="preserve"> ac. Mus </w:t>
+        <w:t xml:space="preserve"> ac. </w:t>
+      </w:r>
+      <w:proofErr w:type="spellStart"/>
+      <w:r>
+        <w:t>Mus</w:t>
+      </w:r>
+      <w:proofErr w:type="spellEnd"/>
+      <w:r>
+        <w:t xml:space="preserve"> </w:t>
       </w:r>
       <w:proofErr w:type="spellStart"/>
       <w:r>
@@ -1422,15 +1494,7 @@
       </w:r>
       <w:proofErr w:type="spellEnd"/>
       <w:r>
-        <w:t xml:space="preserve"> sit </w:t>
-      </w:r>
-      <w:proofErr w:type="spellStart"/>
-      <w:r>
-        <w:t>ac</w:t>
-      </w:r>
-      <w:proofErr w:type="spellEnd"/>
-      <w:r>
-        <w:t xml:space="preserve"> </w:t>
+        <w:t xml:space="preserve"> sit ac </w:t>
       </w:r>
       <w:proofErr w:type="spellStart"/>
       <w:r>
@@ -1676,8 +1740,13 @@
       </w:r>
     </w:p>
     <w:p>
-      <w:r>
-        <w:t xml:space="preserve">Convallis in </w:t>
+      <w:proofErr w:type="spellStart"/>
+      <w:r>
+        <w:t>Convallis</w:t>
+      </w:r>
+      <w:proofErr w:type="spellEnd"/>
+      <w:r>
+        <w:t xml:space="preserve"> in </w:t>
       </w:r>
       <w:proofErr w:type="spellStart"/>
       <w:r>
@@ -1951,7 +2020,15 @@
       </w:r>
       <w:proofErr w:type="spellEnd"/>
       <w:r>
-        <w:t xml:space="preserve"> porta. </w:t>
+        <w:t xml:space="preserve"> </w:t>
+      </w:r>
+      <w:proofErr w:type="spellStart"/>
+      <w:r>
+        <w:t>porta</w:t>
+      </w:r>
+      <w:proofErr w:type="spellEnd"/>
+      <w:r>
+        <w:t xml:space="preserve">. </w:t>
       </w:r>
       <w:proofErr w:type="spellStart"/>
       <w:r>
@@ -2381,7 +2458,15 @@
       </w:r>
       <w:proofErr w:type="spellEnd"/>
       <w:r>
-        <w:t xml:space="preserve">. Lorem </w:t>
+        <w:t xml:space="preserve">. </w:t>
+      </w:r>
+      <w:proofErr w:type="spellStart"/>
+      <w:r>
+        <w:t>Lorem</w:t>
+      </w:r>
+      <w:proofErr w:type="spellEnd"/>
+      <w:r>
+        <w:t xml:space="preserve"> </w:t>
       </w:r>
       <w:proofErr w:type="spellStart"/>
       <w:r>
@@ -2487,7 +2572,15 @@
       <w:proofErr w:type="spellEnd"/>
       <w:proofErr w:type="gramEnd"/>
       <w:r>
-        <w:t xml:space="preserve"> ipsum </w:t>
+        <w:t xml:space="preserve"> </w:t>
+      </w:r>
+      <w:proofErr w:type="spellStart"/>
+      <w:r>
+        <w:t>ipsum</w:t>
+      </w:r>
+      <w:proofErr w:type="spellEnd"/>
+      <w:r>
+        <w:t xml:space="preserve"> </w:t>
       </w:r>
       <w:proofErr w:type="spellStart"/>
       <w:r>
@@ -2495,7 +2588,15 @@
       </w:r>
       <w:proofErr w:type="spellEnd"/>
       <w:r>
-        <w:t xml:space="preserve"> ipsum ante, </w:t>
+        <w:t xml:space="preserve"> </w:t>
+      </w:r>
+      <w:proofErr w:type="spellStart"/>
+      <w:r>
+        <w:t>ipsum</w:t>
+      </w:r>
+      <w:proofErr w:type="spellEnd"/>
+      <w:r>
+        <w:t xml:space="preserve"> ante, </w:t>
       </w:r>
       <w:proofErr w:type="spellStart"/>
       <w:r>
@@ -3109,10 +3210,11 @@
   <w:style w:type="paragraph" w:default="1" w:styleId="Normal">
     <w:name w:val="Normal"/>
     <w:qFormat/>
-    <w:rsid w:val="009046AF"/>
+    <w:rsid w:val="000E703B"/>
     <w:pPr>
       <w:spacing w:after="0" w:line="480" w:lineRule="auto"/>
       <w:ind w:firstLine="720"/>
+      <w:jc w:val="both"/>
     </w:pPr>
     <w:rPr>
       <w:rFonts w:ascii="Arial" w:hAnsi="Arial"/>

</xml_diff>

<commit_message>
Format the Word style Image Caption to control formatting of figure legends.
Currently set to be the same as the main text, except no starting
indentation.
</commit_message>
<xml_diff>
--- a/paper/reference.docx
+++ b/paper/reference.docx
@@ -6,6 +6,8 @@
       <w:pPr>
         <w:pStyle w:val="Title"/>
       </w:pPr>
+      <w:bookmarkStart w:id="0" w:name="_GoBack"/>
+      <w:bookmarkEnd w:id="0"/>
       <w:r>
         <w:t>Title</w:t>
       </w:r>
@@ -30,8 +32,8 @@
       <w:pPr>
         <w:pStyle w:val="Heading1"/>
       </w:pPr>
-      <w:bookmarkStart w:id="0" w:name="heading-1"/>
-      <w:bookmarkEnd w:id="0"/>
+      <w:bookmarkStart w:id="1" w:name="heading-1"/>
+      <w:bookmarkEnd w:id="1"/>
       <w:r>
         <w:t>Heading 1</w:t>
       </w:r>
@@ -47,8 +49,6 @@
       <w:r>
         <w:t>Compact</w:t>
       </w:r>
-      <w:bookmarkStart w:id="1" w:name="_GoBack"/>
-      <w:bookmarkEnd w:id="1"/>
     </w:p>
     <w:p>
       <w:pPr>
@@ -108,8 +108,13 @@
           <w:lang w:val="es-MX"/>
         </w:rPr>
       </w:pPr>
-      <w:r>
-        <w:t xml:space="preserve">Lorem </w:t>
+      <w:proofErr w:type="spellStart"/>
+      <w:r>
+        <w:t>Lorem</w:t>
+      </w:r>
+      <w:proofErr w:type="spellEnd"/>
+      <w:r>
+        <w:t xml:space="preserve"> </w:t>
       </w:r>
       <w:proofErr w:type="spellStart"/>
       <w:r>
@@ -2911,6 +2916,191 @@
       <w:lvlJc w:val="left"/>
     </w:lvl>
   </w:abstractNum>
+  <w:abstractNum w:abstractNumId="3">
+    <w:nsid w:val="FFFFFF7C"/>
+    <w:multiLevelType w:val="singleLevel"/>
+    <w:tmpl w:val="F55EA1F6"/>
+    <w:lvl w:ilvl="0">
+      <w:start w:val="1"/>
+      <w:numFmt w:val="decimal"/>
+      <w:lvlText w:val="%1."/>
+      <w:lvlJc w:val="left"/>
+      <w:pPr>
+        <w:tabs>
+          <w:tab w:val="num" w:pos="1800"/>
+        </w:tabs>
+        <w:ind w:left="1800" w:hanging="360"/>
+      </w:pPr>
+    </w:lvl>
+  </w:abstractNum>
+  <w:abstractNum w:abstractNumId="4">
+    <w:nsid w:val="FFFFFF7D"/>
+    <w:multiLevelType w:val="singleLevel"/>
+    <w:tmpl w:val="888A8E34"/>
+    <w:lvl w:ilvl="0">
+      <w:start w:val="1"/>
+      <w:numFmt w:val="decimal"/>
+      <w:lvlText w:val="%1."/>
+      <w:lvlJc w:val="left"/>
+      <w:pPr>
+        <w:tabs>
+          <w:tab w:val="num" w:pos="1440"/>
+        </w:tabs>
+        <w:ind w:left="1440" w:hanging="360"/>
+      </w:pPr>
+    </w:lvl>
+  </w:abstractNum>
+  <w:abstractNum w:abstractNumId="5">
+    <w:nsid w:val="FFFFFF7E"/>
+    <w:multiLevelType w:val="singleLevel"/>
+    <w:tmpl w:val="24F4E604"/>
+    <w:lvl w:ilvl="0">
+      <w:start w:val="1"/>
+      <w:numFmt w:val="decimal"/>
+      <w:lvlText w:val="%1."/>
+      <w:lvlJc w:val="left"/>
+      <w:pPr>
+        <w:tabs>
+          <w:tab w:val="num" w:pos="1080"/>
+        </w:tabs>
+        <w:ind w:left="1080" w:hanging="360"/>
+      </w:pPr>
+    </w:lvl>
+  </w:abstractNum>
+  <w:abstractNum w:abstractNumId="6">
+    <w:nsid w:val="FFFFFF7F"/>
+    <w:multiLevelType w:val="singleLevel"/>
+    <w:tmpl w:val="E46466FC"/>
+    <w:lvl w:ilvl="0">
+      <w:start w:val="1"/>
+      <w:numFmt w:val="decimal"/>
+      <w:lvlText w:val="%1."/>
+      <w:lvlJc w:val="left"/>
+      <w:pPr>
+        <w:tabs>
+          <w:tab w:val="num" w:pos="720"/>
+        </w:tabs>
+        <w:ind w:left="720" w:hanging="360"/>
+      </w:pPr>
+    </w:lvl>
+  </w:abstractNum>
+  <w:abstractNum w:abstractNumId="7">
+    <w:nsid w:val="FFFFFF80"/>
+    <w:multiLevelType w:val="singleLevel"/>
+    <w:tmpl w:val="DA24286C"/>
+    <w:lvl w:ilvl="0">
+      <w:start w:val="1"/>
+      <w:numFmt w:val="bullet"/>
+      <w:lvlText w:val=""/>
+      <w:lvlJc w:val="left"/>
+      <w:pPr>
+        <w:tabs>
+          <w:tab w:val="num" w:pos="1800"/>
+        </w:tabs>
+        <w:ind w:left="1800" w:hanging="360"/>
+      </w:pPr>
+      <w:rPr>
+        <w:rFonts w:ascii="Symbol" w:hAnsi="Symbol" w:hint="default"/>
+      </w:rPr>
+    </w:lvl>
+  </w:abstractNum>
+  <w:abstractNum w:abstractNumId="8">
+    <w:nsid w:val="FFFFFF81"/>
+    <w:multiLevelType w:val="singleLevel"/>
+    <w:tmpl w:val="6BCE3588"/>
+    <w:lvl w:ilvl="0">
+      <w:start w:val="1"/>
+      <w:numFmt w:val="bullet"/>
+      <w:lvlText w:val=""/>
+      <w:lvlJc w:val="left"/>
+      <w:pPr>
+        <w:tabs>
+          <w:tab w:val="num" w:pos="1440"/>
+        </w:tabs>
+        <w:ind w:left="1440" w:hanging="360"/>
+      </w:pPr>
+      <w:rPr>
+        <w:rFonts w:ascii="Symbol" w:hAnsi="Symbol" w:hint="default"/>
+      </w:rPr>
+    </w:lvl>
+  </w:abstractNum>
+  <w:abstractNum w:abstractNumId="9">
+    <w:nsid w:val="FFFFFF82"/>
+    <w:multiLevelType w:val="singleLevel"/>
+    <w:tmpl w:val="7FDC91C0"/>
+    <w:lvl w:ilvl="0">
+      <w:start w:val="1"/>
+      <w:numFmt w:val="bullet"/>
+      <w:lvlText w:val=""/>
+      <w:lvlJc w:val="left"/>
+      <w:pPr>
+        <w:tabs>
+          <w:tab w:val="num" w:pos="1080"/>
+        </w:tabs>
+        <w:ind w:left="1080" w:hanging="360"/>
+      </w:pPr>
+      <w:rPr>
+        <w:rFonts w:ascii="Symbol" w:hAnsi="Symbol" w:hint="default"/>
+      </w:rPr>
+    </w:lvl>
+  </w:abstractNum>
+  <w:abstractNum w:abstractNumId="10">
+    <w:nsid w:val="FFFFFF83"/>
+    <w:multiLevelType w:val="singleLevel"/>
+    <w:tmpl w:val="142EAD1A"/>
+    <w:lvl w:ilvl="0">
+      <w:start w:val="1"/>
+      <w:numFmt w:val="bullet"/>
+      <w:lvlText w:val=""/>
+      <w:lvlJc w:val="left"/>
+      <w:pPr>
+        <w:tabs>
+          <w:tab w:val="num" w:pos="720"/>
+        </w:tabs>
+        <w:ind w:left="720" w:hanging="360"/>
+      </w:pPr>
+      <w:rPr>
+        <w:rFonts w:ascii="Symbol" w:hAnsi="Symbol" w:hint="default"/>
+      </w:rPr>
+    </w:lvl>
+  </w:abstractNum>
+  <w:abstractNum w:abstractNumId="11">
+    <w:nsid w:val="FFFFFF88"/>
+    <w:multiLevelType w:val="singleLevel"/>
+    <w:tmpl w:val="3A4E3A98"/>
+    <w:lvl w:ilvl="0">
+      <w:start w:val="1"/>
+      <w:numFmt w:val="decimal"/>
+      <w:lvlText w:val="%1."/>
+      <w:lvlJc w:val="left"/>
+      <w:pPr>
+        <w:tabs>
+          <w:tab w:val="num" w:pos="360"/>
+        </w:tabs>
+        <w:ind w:left="360" w:hanging="360"/>
+      </w:pPr>
+    </w:lvl>
+  </w:abstractNum>
+  <w:abstractNum w:abstractNumId="12">
+    <w:nsid w:val="FFFFFF89"/>
+    <w:multiLevelType w:val="singleLevel"/>
+    <w:tmpl w:val="501A6F5E"/>
+    <w:lvl w:ilvl="0">
+      <w:start w:val="1"/>
+      <w:numFmt w:val="bullet"/>
+      <w:lvlText w:val=""/>
+      <w:lvlJc w:val="left"/>
+      <w:pPr>
+        <w:tabs>
+          <w:tab w:val="num" w:pos="360"/>
+        </w:tabs>
+        <w:ind w:left="360" w:hanging="360"/>
+      </w:pPr>
+      <w:rPr>
+        <w:rFonts w:ascii="Symbol" w:hAnsi="Symbol" w:hint="default"/>
+      </w:rPr>
+    </w:lvl>
+  </w:abstractNum>
   <w:num w:numId="1">
     <w:abstractNumId w:val="2"/>
   </w:num>
@@ -2919,6 +3109,36 @@
   </w:num>
   <w:num w:numId="3">
     <w:abstractNumId w:val="0"/>
+  </w:num>
+  <w:num w:numId="4">
+    <w:abstractNumId w:val="12"/>
+  </w:num>
+  <w:num w:numId="5">
+    <w:abstractNumId w:val="10"/>
+  </w:num>
+  <w:num w:numId="6">
+    <w:abstractNumId w:val="9"/>
+  </w:num>
+  <w:num w:numId="7">
+    <w:abstractNumId w:val="8"/>
+  </w:num>
+  <w:num w:numId="8">
+    <w:abstractNumId w:val="7"/>
+  </w:num>
+  <w:num w:numId="9">
+    <w:abstractNumId w:val="11"/>
+  </w:num>
+  <w:num w:numId="10">
+    <w:abstractNumId w:val="6"/>
+  </w:num>
+  <w:num w:numId="11">
+    <w:abstractNumId w:val="5"/>
+  </w:num>
+  <w:num w:numId="12">
+    <w:abstractNumId w:val="4"/>
+  </w:num>
+  <w:num w:numId="13">
+    <w:abstractNumId w:val="3"/>
   </w:num>
 </w:numbering>
 </file>
@@ -3496,6 +3716,7 @@
   <w:style w:type="paragraph" w:styleId="BodyText">
     <w:name w:val="Body Text"/>
     <w:basedOn w:val="Normal"/>
+    <w:link w:val="BodyTextChar1"/>
     <w:pPr>
       <w:spacing w:after="120"/>
     </w:pPr>
@@ -3513,18 +3734,22 @@
   <w:style w:type="paragraph" w:customStyle="1" w:styleId="ImageCaption">
     <w:name w:val="Image Caption"/>
     <w:basedOn w:val="Normal"/>
+    <w:next w:val="Normal"/>
     <w:link w:val="BodyTextChar"/>
+    <w:rsid w:val="00054BB6"/>
     <w:pPr>
       <w:spacing w:after="120"/>
+      <w:ind w:firstLine="0"/>
     </w:pPr>
-    <w:rPr>
-      <w:i/>
-    </w:rPr>
   </w:style>
   <w:style w:type="character" w:customStyle="1" w:styleId="BodyTextChar">
     <w:name w:val="Body Text Char"/>
     <w:basedOn w:val="DefaultParagraphFont"/>
     <w:link w:val="ImageCaption"/>
+    <w:rsid w:val="00054BB6"/>
+    <w:rPr>
+      <w:rFonts w:ascii="Arial" w:hAnsi="Arial"/>
+    </w:rPr>
   </w:style>
   <w:style w:type="character" w:customStyle="1" w:styleId="VerbatimChar">
     <w:name w:val="Verbatim Char"/>
@@ -3539,6 +3764,8 @@
     <w:name w:val="Footnote Ref"/>
     <w:basedOn w:val="BodyTextChar"/>
     <w:rPr>
+      <w:rFonts w:ascii="Arial" w:hAnsi="Arial"/>
+      <w:sz w:val="22"/>
       <w:vertAlign w:val="superscript"/>
     </w:rPr>
   </w:style>
@@ -3546,7 +3773,9 @@
     <w:name w:val="Link"/>
     <w:basedOn w:val="BodyTextChar"/>
     <w:rPr>
+      <w:rFonts w:ascii="Arial" w:hAnsi="Arial"/>
       <w:color w:val="4F81BD" w:themeColor="accent1"/>
+      <w:sz w:val="22"/>
     </w:rPr>
   </w:style>
   <w:style w:type="paragraph" w:customStyle="1" w:styleId="SourceCode0">
@@ -3831,6 +4060,15 @@
       <w:rFonts w:ascii="Consolas" w:hAnsi="Consolas"/>
       <w:sz w:val="22"/>
       <w:shd w:val="clear" w:color="auto" w:fill="F8F8F8"/>
+    </w:rPr>
+  </w:style>
+  <w:style w:type="character" w:customStyle="1" w:styleId="BodyTextChar1">
+    <w:name w:val="Body Text Char1"/>
+    <w:basedOn w:val="DefaultParagraphFont"/>
+    <w:link w:val="BodyText"/>
+    <w:rsid w:val="00671E0A"/>
+    <w:rPr>
+      <w:rFonts w:ascii="Arial" w:hAnsi="Arial"/>
     </w:rPr>
   </w:style>
 </w:styles>

</xml_diff>

<commit_message>
Change all the Word Styles to use 1.5 line spacing.
</commit_message>
<xml_diff>
--- a/paper/reference.docx
+++ b/paper/reference.docx
@@ -6,8 +6,6 @@
       <w:pPr>
         <w:pStyle w:val="Title"/>
       </w:pPr>
-      <w:bookmarkStart w:id="0" w:name="_GoBack"/>
-      <w:bookmarkEnd w:id="0"/>
       <w:r>
         <w:t>Title</w:t>
       </w:r>
@@ -19,6 +17,8 @@
       <w:r>
         <w:t>Author</w:t>
       </w:r>
+      <w:bookmarkStart w:id="0" w:name="_GoBack"/>
+      <w:bookmarkEnd w:id="0"/>
     </w:p>
     <w:p>
       <w:pPr>
@@ -981,7 +981,6 @@
         <w:rPr>
           <w:lang w:val="es-MX"/>
         </w:rPr>
-        <w:lastRenderedPageBreak/>
         <w:t>Mattis</w:t>
       </w:r>
       <w:proofErr w:type="spellEnd"/>
@@ -1747,6 +1746,7 @@
     <w:p>
       <w:proofErr w:type="spellStart"/>
       <w:r>
+        <w:lastRenderedPageBreak/>
         <w:t>Convallis</w:t>
       </w:r>
       <w:proofErr w:type="spellEnd"/>
@@ -3430,9 +3430,9 @@
   <w:style w:type="paragraph" w:default="1" w:styleId="Normal">
     <w:name w:val="Normal"/>
     <w:qFormat/>
-    <w:rsid w:val="000E703B"/>
+    <w:rsid w:val="00F71223"/>
     <w:pPr>
-      <w:spacing w:after="0" w:line="480" w:lineRule="auto"/>
+      <w:spacing w:after="0" w:line="360" w:lineRule="auto"/>
       <w:ind w:firstLine="720"/>
       <w:jc w:val="both"/>
     </w:pPr>
@@ -3625,10 +3625,11 @@
     <w:name w:val="Author"/>
     <w:next w:val="Normal"/>
     <w:qFormat/>
-    <w:rsid w:val="00E06DBC"/>
+    <w:rsid w:val="00CA37CE"/>
     <w:pPr>
       <w:keepNext/>
       <w:keepLines/>
+      <w:spacing w:after="0" w:line="360" w:lineRule="auto"/>
     </w:pPr>
     <w:rPr>
       <w:rFonts w:ascii="Arial" w:hAnsi="Arial"/>

</xml_diff>

<commit_message>
Adjust the style Image Caption to be single spaced, bordered, and not have line numbers.
</commit_message>
<xml_diff>
--- a/paper/reference.docx
+++ b/paper/reference.docx
@@ -17,8 +17,6 @@
       <w:r>
         <w:t>Author</w:t>
       </w:r>
-      <w:bookmarkStart w:id="0" w:name="_GoBack"/>
-      <w:bookmarkEnd w:id="0"/>
     </w:p>
     <w:p>
       <w:pPr>
@@ -32,8 +30,8 @@
       <w:pPr>
         <w:pStyle w:val="Heading1"/>
       </w:pPr>
-      <w:bookmarkStart w:id="1" w:name="heading-1"/>
-      <w:bookmarkEnd w:id="1"/>
+      <w:bookmarkStart w:id="0" w:name="heading-1"/>
+      <w:bookmarkEnd w:id="0"/>
       <w:r>
         <w:t>Heading 1</w:t>
       </w:r>
@@ -78,8 +76,8 @@
       <w:pPr>
         <w:pStyle w:val="Heading2"/>
       </w:pPr>
-      <w:bookmarkStart w:id="2" w:name="heading-2"/>
-      <w:bookmarkEnd w:id="2"/>
+      <w:bookmarkStart w:id="1" w:name="heading-2"/>
+      <w:bookmarkEnd w:id="1"/>
       <w:r>
         <w:t>Heading 2</w:t>
       </w:r>
@@ -96,8 +94,8 @@
       <w:pPr>
         <w:pStyle w:val="Heading3"/>
       </w:pPr>
-      <w:bookmarkStart w:id="3" w:name="heading-3"/>
-      <w:bookmarkEnd w:id="3"/>
+      <w:bookmarkStart w:id="2" w:name="heading-3"/>
+      <w:bookmarkEnd w:id="2"/>
       <w:r>
         <w:t>Heading 3</w:t>
       </w:r>
@@ -394,15 +392,7 @@
       </w:r>
       <w:proofErr w:type="spellEnd"/>
       <w:r>
-        <w:t xml:space="preserve"> </w:t>
-      </w:r>
-      <w:proofErr w:type="gramStart"/>
-      <w:r>
-        <w:t>et</w:t>
-      </w:r>
-      <w:proofErr w:type="gramEnd"/>
-      <w:r>
-        <w:t xml:space="preserve"> </w:t>
+        <w:t xml:space="preserve"> et </w:t>
       </w:r>
       <w:proofErr w:type="spellStart"/>
       <w:r>
@@ -506,15 +496,7 @@
       </w:r>
       <w:proofErr w:type="spellEnd"/>
       <w:r>
-        <w:t xml:space="preserve">. Sit </w:t>
-      </w:r>
-      <w:proofErr w:type="gramStart"/>
-      <w:r>
-        <w:t>et</w:t>
-      </w:r>
-      <w:proofErr w:type="gramEnd"/>
-      <w:r>
-        <w:t xml:space="preserve"> </w:t>
+        <w:t xml:space="preserve">. Sit et </w:t>
       </w:r>
       <w:proofErr w:type="spellStart"/>
       <w:r>
@@ -1162,15 +1144,7 @@
       </w:r>
       <w:proofErr w:type="spellEnd"/>
       <w:r>
-        <w:t xml:space="preserve"> </w:t>
-      </w:r>
-      <w:proofErr w:type="gramStart"/>
-      <w:r>
-        <w:t>et</w:t>
-      </w:r>
-      <w:proofErr w:type="gramEnd"/>
-      <w:r>
-        <w:t xml:space="preserve"> </w:t>
+        <w:t xml:space="preserve"> et </w:t>
       </w:r>
       <w:proofErr w:type="spellStart"/>
       <w:r>
@@ -1274,15 +1248,7 @@
       </w:r>
       <w:proofErr w:type="spellEnd"/>
       <w:r>
-        <w:t xml:space="preserve"> </w:t>
-      </w:r>
-      <w:proofErr w:type="gramStart"/>
-      <w:r>
-        <w:t>et</w:t>
-      </w:r>
-      <w:proofErr w:type="gramEnd"/>
-      <w:r>
-        <w:t xml:space="preserve"> </w:t>
+        <w:t xml:space="preserve"> et </w:t>
       </w:r>
       <w:proofErr w:type="spellStart"/>
       <w:r>
@@ -1570,113 +1536,95 @@
       </w:r>
       <w:proofErr w:type="spellEnd"/>
       <w:r>
-        <w:t xml:space="preserve"> </w:t>
-      </w:r>
-      <w:proofErr w:type="gramStart"/>
-      <w:r>
-        <w:t>non</w:t>
-      </w:r>
-      <w:proofErr w:type="gramEnd"/>
+        <w:t xml:space="preserve"> non. </w:t>
+      </w:r>
+      <w:proofErr w:type="spellStart"/>
+      <w:r>
+        <w:t>Aliquam</w:t>
+      </w:r>
+      <w:proofErr w:type="spellEnd"/>
+      <w:r>
+        <w:t xml:space="preserve"> </w:t>
+      </w:r>
+      <w:proofErr w:type="spellStart"/>
+      <w:r>
+        <w:t>nec</w:t>
+      </w:r>
+      <w:proofErr w:type="spellEnd"/>
+      <w:r>
+        <w:t xml:space="preserve"> </w:t>
+      </w:r>
+      <w:proofErr w:type="spellStart"/>
+      <w:r>
+        <w:t>hac</w:t>
+      </w:r>
+      <w:proofErr w:type="spellEnd"/>
+      <w:r>
+        <w:t xml:space="preserve"> </w:t>
+      </w:r>
+      <w:proofErr w:type="spellStart"/>
+      <w:r>
+        <w:t>vulputate</w:t>
+      </w:r>
+      <w:proofErr w:type="spellEnd"/>
+      <w:r>
+        <w:t xml:space="preserve"> </w:t>
+      </w:r>
+      <w:proofErr w:type="spellStart"/>
+      <w:r>
+        <w:t>velit</w:t>
+      </w:r>
+      <w:proofErr w:type="spellEnd"/>
+      <w:r>
+        <w:t xml:space="preserve"> </w:t>
+      </w:r>
+      <w:proofErr w:type="spellStart"/>
+      <w:r>
+        <w:t>faucibus</w:t>
+      </w:r>
+      <w:proofErr w:type="spellEnd"/>
+      <w:r>
+        <w:t xml:space="preserve"> </w:t>
+      </w:r>
+      <w:proofErr w:type="spellStart"/>
+      <w:r>
+        <w:t>sed</w:t>
+      </w:r>
+      <w:proofErr w:type="spellEnd"/>
+      <w:r>
+        <w:t xml:space="preserve">, </w:t>
+      </w:r>
+      <w:proofErr w:type="spellStart"/>
+      <w:r>
+        <w:t>donec</w:t>
+      </w:r>
+      <w:proofErr w:type="spellEnd"/>
+      <w:r>
+        <w:t xml:space="preserve"> </w:t>
+      </w:r>
+      <w:proofErr w:type="spellStart"/>
+      <w:r>
+        <w:t>vivamus</w:t>
+      </w:r>
+      <w:proofErr w:type="spellEnd"/>
+      <w:r>
+        <w:t xml:space="preserve"> </w:t>
+      </w:r>
+      <w:proofErr w:type="spellStart"/>
+      <w:r>
+        <w:t>eu</w:t>
+      </w:r>
+      <w:proofErr w:type="spellEnd"/>
       <w:r>
         <w:t xml:space="preserve">. </w:t>
       </w:r>
       <w:proofErr w:type="spellStart"/>
       <w:r>
-        <w:t>Aliquam</w:t>
-      </w:r>
-      <w:proofErr w:type="spellEnd"/>
-      <w:r>
-        <w:t xml:space="preserve"> </w:t>
-      </w:r>
-      <w:proofErr w:type="spellStart"/>
-      <w:proofErr w:type="gramStart"/>
-      <w:r>
-        <w:t>nec</w:t>
-      </w:r>
-      <w:proofErr w:type="spellEnd"/>
-      <w:proofErr w:type="gramEnd"/>
-      <w:r>
-        <w:t xml:space="preserve"> </w:t>
-      </w:r>
-      <w:proofErr w:type="spellStart"/>
-      <w:r>
-        <w:t>hac</w:t>
-      </w:r>
-      <w:proofErr w:type="spellEnd"/>
-      <w:r>
-        <w:t xml:space="preserve"> </w:t>
-      </w:r>
-      <w:proofErr w:type="spellStart"/>
-      <w:r>
-        <w:t>vulputate</w:t>
-      </w:r>
-      <w:proofErr w:type="spellEnd"/>
-      <w:r>
-        <w:t xml:space="preserve"> </w:t>
-      </w:r>
-      <w:proofErr w:type="spellStart"/>
-      <w:r>
-        <w:t>velit</w:t>
-      </w:r>
-      <w:proofErr w:type="spellEnd"/>
-      <w:r>
-        <w:t xml:space="preserve"> </w:t>
-      </w:r>
-      <w:proofErr w:type="spellStart"/>
-      <w:r>
-        <w:t>faucibus</w:t>
-      </w:r>
-      <w:proofErr w:type="spellEnd"/>
-      <w:r>
-        <w:t xml:space="preserve"> </w:t>
-      </w:r>
-      <w:proofErr w:type="spellStart"/>
-      <w:r>
-        <w:t>sed</w:t>
-      </w:r>
-      <w:proofErr w:type="spellEnd"/>
-      <w:r>
-        <w:t xml:space="preserve">, </w:t>
-      </w:r>
-      <w:proofErr w:type="spellStart"/>
-      <w:r>
-        <w:t>donec</w:t>
-      </w:r>
-      <w:proofErr w:type="spellEnd"/>
-      <w:r>
-        <w:t xml:space="preserve"> </w:t>
-      </w:r>
-      <w:proofErr w:type="spellStart"/>
-      <w:r>
-        <w:t>vivamus</w:t>
-      </w:r>
-      <w:proofErr w:type="spellEnd"/>
-      <w:r>
-        <w:t xml:space="preserve"> </w:t>
-      </w:r>
-      <w:proofErr w:type="spellStart"/>
-      <w:r>
-        <w:t>eu</w:t>
-      </w:r>
-      <w:proofErr w:type="spellEnd"/>
-      <w:r>
-        <w:t xml:space="preserve">. </w:t>
-      </w:r>
-      <w:proofErr w:type="spellStart"/>
-      <w:r>
         <w:t>Congue</w:t>
       </w:r>
       <w:proofErr w:type="spellEnd"/>
       <w:r>
-        <w:t xml:space="preserve"> </w:t>
-      </w:r>
-      <w:proofErr w:type="gramStart"/>
-      <w:r>
-        <w:t>et</w:t>
-      </w:r>
-      <w:proofErr w:type="gramEnd"/>
-      <w:r>
-        <w:t xml:space="preserve"> </w:t>
+        <w:t xml:space="preserve"> et </w:t>
       </w:r>
       <w:proofErr w:type="spellStart"/>
       <w:r>
@@ -1978,12 +1926,10 @@
         <w:t xml:space="preserve">, </w:t>
       </w:r>
       <w:proofErr w:type="spellStart"/>
-      <w:proofErr w:type="gramStart"/>
       <w:r>
         <w:t>nec</w:t>
       </w:r>
       <w:proofErr w:type="spellEnd"/>
-      <w:proofErr w:type="gramEnd"/>
       <w:r>
         <w:t xml:space="preserve"> a </w:t>
       </w:r>
@@ -2570,12 +2516,10 @@
         <w:t xml:space="preserve"> </w:t>
       </w:r>
       <w:proofErr w:type="spellStart"/>
-      <w:proofErr w:type="gramStart"/>
       <w:r>
         <w:t>nec</w:t>
       </w:r>
       <w:proofErr w:type="spellEnd"/>
-      <w:proofErr w:type="gramEnd"/>
       <w:r>
         <w:t xml:space="preserve"> </w:t>
       </w:r>
@@ -2623,10 +2567,24 @@
     <w:p>
       <w:pPr>
         <w:pStyle w:val="Bibliography"/>
-      </w:pPr>
-      <w:r>
-        <w:t>1. This bibliography has the style changed so that the there is a hanging indent of 0.25 inches. Other than that it is based on the Normal style.</w:t>
-      </w:r>
+        <w:numPr>
+          <w:ilvl w:val="0"/>
+          <w:numId w:val="14"/>
+        </w:numPr>
+      </w:pPr>
+      <w:r>
+        <w:t>This bibliography has the style changed so that the there is a hanging indent of 0.25 inches. Other than that it is based on the Normal style.</w:t>
+      </w:r>
+    </w:p>
+    <w:p>
+      <w:pPr>
+        <w:pStyle w:val="ImageCaption"/>
+      </w:pPr>
+      <w:r>
+        <w:t>Image Caption</w:t>
+      </w:r>
+      <w:bookmarkStart w:id="3" w:name="_GoBack"/>
+      <w:bookmarkEnd w:id="3"/>
     </w:p>
     <w:sectPr>
       <w:pgSz w:w="12240" w:h="15840"/>
@@ -3099,6 +3057,95 @@
       <w:rPr>
         <w:rFonts w:ascii="Symbol" w:hAnsi="Symbol" w:hint="default"/>
       </w:rPr>
+    </w:lvl>
+  </w:abstractNum>
+  <w:abstractNum w:abstractNumId="13">
+    <w:nsid w:val="26124CA5"/>
+    <w:multiLevelType w:val="hybridMultilevel"/>
+    <w:tmpl w:val="2D0225E2"/>
+    <w:lvl w:ilvl="0" w:tplc="0409000F">
+      <w:start w:val="1"/>
+      <w:numFmt w:val="decimal"/>
+      <w:lvlText w:val="%1."/>
+      <w:lvlJc w:val="left"/>
+      <w:pPr>
+        <w:ind w:left="720" w:hanging="360"/>
+      </w:pPr>
+      <w:rPr>
+        <w:rFonts w:hint="default"/>
+      </w:rPr>
+    </w:lvl>
+    <w:lvl w:ilvl="1" w:tplc="04090019" w:tentative="1">
+      <w:start w:val="1"/>
+      <w:numFmt w:val="lowerLetter"/>
+      <w:lvlText w:val="%2."/>
+      <w:lvlJc w:val="left"/>
+      <w:pPr>
+        <w:ind w:left="1440" w:hanging="360"/>
+      </w:pPr>
+    </w:lvl>
+    <w:lvl w:ilvl="2" w:tplc="0409001B" w:tentative="1">
+      <w:start w:val="1"/>
+      <w:numFmt w:val="lowerRoman"/>
+      <w:lvlText w:val="%3."/>
+      <w:lvlJc w:val="right"/>
+      <w:pPr>
+        <w:ind w:left="2160" w:hanging="180"/>
+      </w:pPr>
+    </w:lvl>
+    <w:lvl w:ilvl="3" w:tplc="0409000F" w:tentative="1">
+      <w:start w:val="1"/>
+      <w:numFmt w:val="decimal"/>
+      <w:lvlText w:val="%4."/>
+      <w:lvlJc w:val="left"/>
+      <w:pPr>
+        <w:ind w:left="2880" w:hanging="360"/>
+      </w:pPr>
+    </w:lvl>
+    <w:lvl w:ilvl="4" w:tplc="04090019" w:tentative="1">
+      <w:start w:val="1"/>
+      <w:numFmt w:val="lowerLetter"/>
+      <w:lvlText w:val="%5."/>
+      <w:lvlJc w:val="left"/>
+      <w:pPr>
+        <w:ind w:left="3600" w:hanging="360"/>
+      </w:pPr>
+    </w:lvl>
+    <w:lvl w:ilvl="5" w:tplc="0409001B" w:tentative="1">
+      <w:start w:val="1"/>
+      <w:numFmt w:val="lowerRoman"/>
+      <w:lvlText w:val="%6."/>
+      <w:lvlJc w:val="right"/>
+      <w:pPr>
+        <w:ind w:left="4320" w:hanging="180"/>
+      </w:pPr>
+    </w:lvl>
+    <w:lvl w:ilvl="6" w:tplc="0409000F" w:tentative="1">
+      <w:start w:val="1"/>
+      <w:numFmt w:val="decimal"/>
+      <w:lvlText w:val="%7."/>
+      <w:lvlJc w:val="left"/>
+      <w:pPr>
+        <w:ind w:left="5040" w:hanging="360"/>
+      </w:pPr>
+    </w:lvl>
+    <w:lvl w:ilvl="7" w:tplc="04090019" w:tentative="1">
+      <w:start w:val="1"/>
+      <w:numFmt w:val="lowerLetter"/>
+      <w:lvlText w:val="%8."/>
+      <w:lvlJc w:val="left"/>
+      <w:pPr>
+        <w:ind w:left="5760" w:hanging="360"/>
+      </w:pPr>
+    </w:lvl>
+    <w:lvl w:ilvl="8" w:tplc="0409001B" w:tentative="1">
+      <w:start w:val="1"/>
+      <w:numFmt w:val="lowerRoman"/>
+      <w:lvlText w:val="%9."/>
+      <w:lvlJc w:val="right"/>
+      <w:pPr>
+        <w:ind w:left="6480" w:hanging="180"/>
+      </w:pPr>
     </w:lvl>
   </w:abstractNum>
   <w:num w:numId="1">
@@ -3139,6 +3186,9 @@
   </w:num>
   <w:num w:numId="13">
     <w:abstractNumId w:val="3"/>
+  </w:num>
+  <w:num w:numId="14">
+    <w:abstractNumId w:val="13"/>
   </w:num>
 </w:numbering>
 </file>
@@ -3737,9 +3787,16 @@
     <w:basedOn w:val="Normal"/>
     <w:next w:val="Normal"/>
     <w:link w:val="BodyTextChar"/>
-    <w:rsid w:val="00054BB6"/>
+    <w:rsid w:val="00B836E1"/>
     <w:pPr>
-      <w:spacing w:after="120"/>
+      <w:suppressLineNumbers/>
+      <w:pBdr>
+        <w:top w:val="single" w:sz="4" w:space="1" w:color="auto"/>
+        <w:left w:val="single" w:sz="4" w:space="4" w:color="auto"/>
+        <w:bottom w:val="single" w:sz="4" w:space="1" w:color="auto"/>
+        <w:right w:val="single" w:sz="4" w:space="4" w:color="auto"/>
+      </w:pBdr>
+      <w:spacing w:after="120" w:line="240" w:lineRule="auto"/>
       <w:ind w:firstLine="0"/>
     </w:pPr>
   </w:style>
@@ -3747,7 +3804,7 @@
     <w:name w:val="Body Text Char"/>
     <w:basedOn w:val="DefaultParagraphFont"/>
     <w:link w:val="ImageCaption"/>
-    <w:rsid w:val="00054BB6"/>
+    <w:rsid w:val="00B836E1"/>
     <w:rPr>
       <w:rFonts w:ascii="Arial" w:hAnsi="Arial"/>
     </w:rPr>

</xml_diff>